<commit_message>
Epic 0 - Vlad Pushak
</commit_message>
<xml_diff>
--- a/ai_12/vladyslav_pushak/epic3/epic_3_pactice_and_labs_report_vladyslavpushak.docx
+++ b/ai_12/vladyslav_pushak/epic3/epic_3_pactice_and_labs_report_vladyslavpushak.docx
@@ -85,7 +85,7 @@
           <v:rect id="rectole0000000000" o:spid="_x0000_i1025" style="width:292.8pt;height:279pt" o:ole="" o:preferrelative="t" stroked="f">
             <v:imagedata r:id="rId6" o:title=""/>
           </v:rect>
-          <o:OLEObject Type="Embed" ProgID="StaticMetafile" ShapeID="rectole0000000000" DrawAspect="Content" ObjectID="_1764323927" r:id="rId7"/>
+          <o:OLEObject Type="Embed" ProgID="StaticMetafile" ShapeID="rectole0000000000" DrawAspect="Content" ObjectID="_1764837771" r:id="rId7"/>
         </w:object>
       </w:r>
     </w:p>
@@ -121,142 +121,143 @@
     </w:p>
     <w:p>
       <w:pPr>
-        <w:spacing w:after="200" w:line="240" w:lineRule="auto"/>
+        <w:pStyle w:val="a7"/>
+        <w:spacing w:before="0" w:beforeAutospacing="0" w:after="0" w:afterAutospacing="0"/>
         <w:jc w:val="center"/>
-        <w:rPr>
-          <w:rFonts w:ascii="Times New Roman" w:eastAsia="Times New Roman" w:hAnsi="Times New Roman" w:cs="Times New Roman"/>
+      </w:pPr>
+      <w:r>
+        <w:rPr>
+          <w:b/>
+          <w:bCs/>
+          <w:color w:val="000000"/>
           <w:sz w:val="28"/>
-        </w:rPr>
-      </w:pPr>
-      <w:r>
-        <w:rPr>
-          <w:rFonts w:ascii="Times New Roman" w:eastAsia="Times New Roman" w:hAnsi="Times New Roman" w:cs="Times New Roman"/>
+          <w:szCs w:val="28"/>
+        </w:rPr>
+        <w:t>про виконання лабораторних та практичних робіт блоку № 3</w:t>
+      </w:r>
+    </w:p>
+    <w:p>
+      <w:pPr>
+        <w:pStyle w:val="a7"/>
+        <w:spacing w:before="0" w:beforeAutospacing="0" w:after="0" w:afterAutospacing="0"/>
+        <w:jc w:val="center"/>
+      </w:pPr>
+      <w:r>
+        <w:rPr>
+          <w:color w:val="000000"/>
           <w:sz w:val="28"/>
-        </w:rPr>
-        <w:t xml:space="preserve">про виконання </w:t>
-      </w:r>
-    </w:p>
-    <w:p>
-      <w:pPr>
-        <w:tabs>
-          <w:tab w:val="center" w:pos="4819"/>
-          <w:tab w:val="left" w:pos="7468"/>
-        </w:tabs>
-        <w:spacing w:after="200" w:line="240" w:lineRule="auto"/>
-        <w:rPr>
-          <w:rFonts w:ascii="Times New Roman" w:eastAsia="Times New Roman" w:hAnsi="Times New Roman" w:cs="Times New Roman"/>
+          <w:szCs w:val="28"/>
+        </w:rPr>
+        <w:t>На тему:  «Цикли. Вкладені Цикли. Завершення виконання циклів. Функції. Простір імен. Перевантаження функцій. Функції з змінною кількістю параметрів (еліпсис). Рекурсія. Вбудовані функції.»</w:t>
+      </w:r>
+      <w:r>
+        <w:rPr>
+          <w:color w:val="000000"/>
+        </w:rPr>
+        <w:t> </w:t>
+      </w:r>
+    </w:p>
+    <w:p>
+      <w:pPr>
+        <w:pStyle w:val="a7"/>
+        <w:spacing w:before="0" w:beforeAutospacing="0" w:after="0" w:afterAutospacing="0"/>
+        <w:jc w:val="center"/>
+      </w:pPr>
+      <w:r>
+        <w:rPr>
           <w:b/>
+          <w:bCs/>
+          <w:i/>
+          <w:iCs/>
+          <w:color w:val="000000"/>
           <w:sz w:val="28"/>
-        </w:rPr>
-      </w:pPr>
-      <w:r>
-        <w:rPr>
-          <w:rFonts w:ascii="Times New Roman" w:eastAsia="Times New Roman" w:hAnsi="Times New Roman" w:cs="Times New Roman"/>
-          <w:b/>
+          <w:szCs w:val="28"/>
+        </w:rPr>
+        <w:t xml:space="preserve">з дисципліни: </w:t>
+      </w:r>
+      <w:r>
+        <w:rPr>
+          <w:color w:val="000000"/>
           <w:sz w:val="28"/>
-        </w:rPr>
-        <w:tab/>
-        <w:t xml:space="preserve">Лабораторних та практичних робіт </w:t>
-      </w:r>
-      <w:r>
-        <w:rPr>
-          <w:rFonts w:ascii="Times New Roman" w:eastAsia="Segoe UI Symbol" w:hAnsi="Times New Roman" w:cs="Times New Roman"/>
-          <w:b/>
+          <w:szCs w:val="28"/>
+        </w:rPr>
+        <w:t>«Мови та парадигми програмування»</w:t>
+      </w:r>
+    </w:p>
+    <w:p>
+      <w:pPr>
+        <w:pStyle w:val="a7"/>
+        <w:spacing w:before="0" w:beforeAutospacing="0" w:after="0" w:afterAutospacing="0"/>
+        <w:jc w:val="center"/>
+      </w:pPr>
+      <w:r>
+        <w:rPr>
+          <w:color w:val="000000"/>
           <w:sz w:val="28"/>
-        </w:rPr>
-        <w:t>№</w:t>
-      </w:r>
-      <w:r>
-        <w:rPr>
-          <w:rFonts w:ascii="Times New Roman" w:eastAsia="Times New Roman" w:hAnsi="Times New Roman" w:cs="Times New Roman"/>
-          <w:b/>
+          <w:szCs w:val="28"/>
+        </w:rPr>
+        <w:t>до:</w:t>
+      </w:r>
+    </w:p>
+    <w:p>
+      <w:pPr>
+        <w:pStyle w:val="a7"/>
+        <w:spacing w:before="0" w:beforeAutospacing="0" w:after="0" w:afterAutospacing="0"/>
+        <w:jc w:val="center"/>
+      </w:pPr>
+      <w:r>
+        <w:rPr>
+          <w:color w:val="000000"/>
           <w:sz w:val="28"/>
-        </w:rPr>
-        <w:t>2,3,7</w:t>
-      </w:r>
-    </w:p>
-    <w:p>
-      <w:pPr>
-        <w:spacing w:after="200" w:line="240" w:lineRule="auto"/>
+          <w:szCs w:val="28"/>
+        </w:rPr>
+        <w:t>ВНС Лабораторної Роботи № 2 </w:t>
+      </w:r>
+    </w:p>
+    <w:p>
+      <w:pPr>
+        <w:pStyle w:val="a7"/>
+        <w:spacing w:before="0" w:beforeAutospacing="0" w:after="0" w:afterAutospacing="0"/>
         <w:jc w:val="center"/>
-        <w:rPr>
-          <w:rFonts w:ascii="Times New Roman" w:eastAsia="Times New Roman" w:hAnsi="Times New Roman" w:cs="Times New Roman"/>
+      </w:pPr>
+      <w:r>
+        <w:rPr>
+          <w:color w:val="000000"/>
           <w:sz w:val="28"/>
-        </w:rPr>
-      </w:pPr>
-      <w:r>
-        <w:rPr>
-          <w:rFonts w:ascii="Times New Roman" w:eastAsia="Times New Roman" w:hAnsi="Times New Roman" w:cs="Times New Roman"/>
-          <w:b/>
-          <w:i/>
+          <w:szCs w:val="28"/>
+        </w:rPr>
+        <w:t>ВНС Лабораторної Роботи № 3</w:t>
+      </w:r>
+    </w:p>
+    <w:p>
+      <w:pPr>
+        <w:pStyle w:val="a7"/>
+        <w:spacing w:before="0" w:beforeAutospacing="0" w:after="0" w:afterAutospacing="0"/>
+        <w:jc w:val="center"/>
+      </w:pPr>
+      <w:r>
+        <w:rPr>
+          <w:color w:val="000000"/>
           <w:sz w:val="28"/>
-        </w:rPr>
-        <w:t xml:space="preserve">з дисципліни: </w:t>
-      </w:r>
-      <w:r>
-        <w:rPr>
-          <w:rFonts w:ascii="Times New Roman" w:eastAsia="Times New Roman" w:hAnsi="Times New Roman" w:cs="Times New Roman"/>
+          <w:szCs w:val="28"/>
+        </w:rPr>
+        <w:t>ВНС Лабораторної Роботи № 7</w:t>
+      </w:r>
+    </w:p>
+    <w:p>
+      <w:pPr>
+        <w:pStyle w:val="a7"/>
+        <w:spacing w:before="0" w:beforeAutospacing="0" w:after="0" w:afterAutospacing="0"/>
+        <w:jc w:val="center"/>
+      </w:pPr>
+      <w:r>
+        <w:rPr>
+          <w:color w:val="000000"/>
           <w:sz w:val="28"/>
-        </w:rPr>
-        <w:t>«Мови та парадигми програмування»</w:t>
-      </w:r>
-    </w:p>
-    <w:p>
-      <w:pPr>
-        <w:spacing w:after="200" w:line="240" w:lineRule="auto"/>
-        <w:jc w:val="center"/>
-        <w:rPr>
-          <w:rFonts w:ascii="Times New Roman" w:eastAsia="Times New Roman" w:hAnsi="Times New Roman" w:cs="Times New Roman"/>
-          <w:sz w:val="28"/>
-        </w:rPr>
-      </w:pPr>
-      <w:r>
-        <w:rPr>
-          <w:rFonts w:ascii="Times New Roman" w:eastAsia="Times New Roman" w:hAnsi="Times New Roman" w:cs="Times New Roman"/>
-          <w:b/>
-          <w:i/>
-          <w:sz w:val="28"/>
-        </w:rPr>
-        <w:t>з розділу</w:t>
-      </w:r>
-      <w:r>
-        <w:rPr>
-          <w:rFonts w:ascii="Times New Roman" w:eastAsia="Times New Roman" w:hAnsi="Times New Roman" w:cs="Times New Roman"/>
-          <w:sz w:val="28"/>
-        </w:rPr>
-        <w:t>:  «</w:t>
-      </w:r>
-      <w:r>
-        <w:rPr>
-          <w:rFonts w:ascii="Times New Roman" w:eastAsia="Calibri" w:hAnsi="Times New Roman" w:cs="Times New Roman"/>
-          <w:sz w:val="26"/>
-        </w:rPr>
-        <w:t>Цикли. Вкладені Цикли. Функції. Перевантаження функцій. Рекурсія</w:t>
-      </w:r>
-      <w:r>
-        <w:rPr>
-          <w:rFonts w:ascii="Times New Roman" w:eastAsia="Calibri" w:hAnsi="Times New Roman" w:cs="Times New Roman"/>
-        </w:rPr>
-        <w:t>.</w:t>
-      </w:r>
-      <w:r>
-        <w:rPr>
-          <w:rFonts w:ascii="Times New Roman" w:eastAsia="Times New Roman" w:hAnsi="Times New Roman" w:cs="Times New Roman"/>
-          <w:sz w:val="28"/>
-        </w:rPr>
-        <w:t>»</w:t>
-      </w:r>
-    </w:p>
-    <w:p>
-      <w:pPr>
-        <w:spacing w:after="200" w:line="240" w:lineRule="auto"/>
-        <w:jc w:val="center"/>
-        <w:rPr>
-          <w:rFonts w:ascii="Times New Roman" w:eastAsia="Times New Roman" w:hAnsi="Times New Roman" w:cs="Times New Roman"/>
-          <w:b/>
-          <w:sz w:val="28"/>
-        </w:rPr>
-      </w:pPr>
+          <w:szCs w:val="28"/>
+        </w:rPr>
+        <w:t>Практичних Робіт № 3</w:t>
+      </w:r>
     </w:p>
     <w:p>
       <w:pPr>
@@ -400,7 +401,6 @@
           <w:color w:val="000000"/>
           <w:sz w:val="32"/>
         </w:rPr>
-        <w:lastRenderedPageBreak/>
         <w:t xml:space="preserve">Тема роботи:  </w:t>
       </w:r>
     </w:p>
@@ -1730,6 +1730,7 @@
           <w:sz w:val="24"/>
           <w:u w:val="single"/>
         </w:rPr>
+        <w:lastRenderedPageBreak/>
         <w:t>Початок опрацювання теми:</w:t>
       </w:r>
       <w:r>
@@ -1819,7 +1820,6 @@
           <w:color w:val="000000"/>
           <w:sz w:val="32"/>
         </w:rPr>
-        <w:lastRenderedPageBreak/>
         <w:t>Виконання роботи:</w:t>
       </w:r>
     </w:p>
@@ -1964,7 +1964,7 @@
           <v:rect id="rectole0000000001" o:spid="_x0000_i1026" style="width:487.8pt;height:96pt" o:ole="" o:preferrelative="t" stroked="f">
             <v:imagedata r:id="rId15" o:title=""/>
           </v:rect>
-          <o:OLEObject Type="Embed" ProgID="StaticMetafile" ShapeID="rectole0000000001" DrawAspect="Content" ObjectID="_1764323928" r:id="rId16"/>
+          <o:OLEObject Type="Embed" ProgID="StaticMetafile" ShapeID="rectole0000000001" DrawAspect="Content" ObjectID="_1764837772" r:id="rId16"/>
         </w:object>
       </w:r>
     </w:p>
@@ -2061,7 +2061,7 @@
           <v:rect id="rectole0000000002" o:spid="_x0000_i1027" style="width:483pt;height:62.4pt" o:ole="" o:preferrelative="t" stroked="f">
             <v:imagedata r:id="rId17" o:title=""/>
           </v:rect>
-          <o:OLEObject Type="Embed" ProgID="StaticMetafile" ShapeID="rectole0000000002" DrawAspect="Content" ObjectID="_1764323929" r:id="rId18"/>
+          <o:OLEObject Type="Embed" ProgID="StaticMetafile" ShapeID="rectole0000000002" DrawAspect="Content" ObjectID="_1764837773" r:id="rId18"/>
         </w:object>
       </w:r>
     </w:p>
@@ -2435,7 +2435,13 @@
           <w:rFonts w:ascii="Times New Roman" w:eastAsia="Calibri" w:hAnsi="Times New Roman" w:cs="Times New Roman"/>
           <w:lang w:val="en-US"/>
         </w:rPr>
-        <w:t>task 2</w:t>
+        <w:t>task</w:t>
+      </w:r>
+      <w:r>
+        <w:rPr>
+          <w:rFonts w:ascii="Times New Roman" w:eastAsia="Calibri" w:hAnsi="Times New Roman" w:cs="Times New Roman"/>
+        </w:rPr>
+        <w:t xml:space="preserve"> 2</w:t>
       </w:r>
       <w:r>
         <w:rPr>
@@ -2498,7 +2504,6 @@
         <w:pStyle w:val="a4"/>
         <w:rPr>
           <w:rFonts w:ascii="Times New Roman" w:eastAsia="Calibri" w:hAnsi="Times New Roman" w:cs="Times New Roman"/>
-          <w:lang w:val="en-US"/>
         </w:rPr>
       </w:pPr>
       <w:r>
@@ -2647,7 +2652,7 @@
           <w:rFonts w:ascii="Times New Roman" w:eastAsia="Calibri" w:hAnsi="Times New Roman" w:cs="Times New Roman"/>
         </w:rPr>
       </w:pPr>
-      <w:hyperlink r:id="rId21" w:history="1">
+      <w:hyperlink r:id="rId21" w:anchor="diff-228fd16c2bd700faeb936b3857efe19c9059eb7b6920f039d044386641ff86f8" w:history="1">
         <w:r>
           <w:rPr>
             <w:rStyle w:val="a5"/>
@@ -4529,7 +4534,7 @@
           <w:rFonts w:ascii="Times New Roman" w:eastAsia="Calibri" w:hAnsi="Times New Roman" w:cs="Times New Roman"/>
         </w:rPr>
       </w:pPr>
-      <w:hyperlink r:id="rId22" w:history="1">
+      <w:hyperlink r:id="rId22" w:anchor="diff-9dcb4795ed1fa256c6e364662e5d21188984c45d431e73d6ae5686831c283892" w:history="1">
         <w:r>
           <w:rPr>
             <w:rStyle w:val="a5"/>
@@ -9861,10 +9866,25 @@
         </w:r>
       </w:fldSimple>
       <w:r>
+        <w:t xml:space="preserve"> </w:t>
+      </w:r>
+      <w:r>
         <w:rPr>
           <w:lang w:val="en-US"/>
         </w:rPr>
-        <w:t xml:space="preserve"> VNS lab 3</w:t>
+        <w:t>VNS</w:t>
+      </w:r>
+      <w:r>
+        <w:t xml:space="preserve"> </w:t>
+      </w:r>
+      <w:r>
+        <w:rPr>
+          <w:lang w:val="en-US"/>
+        </w:rPr>
+        <w:t>lab</w:t>
+      </w:r>
+      <w:r>
+        <w:t xml:space="preserve"> 3</w:t>
       </w:r>
     </w:p>
     <w:p>
@@ -9921,7 +9941,7 @@
           <w:rFonts w:ascii="Times New Roman" w:eastAsia="Calibri" w:hAnsi="Times New Roman" w:cs="Times New Roman"/>
         </w:rPr>
       </w:pPr>
-      <w:hyperlink r:id="rId23" w:history="1">
+      <w:hyperlink r:id="rId23" w:anchor="diff-9129f678e90055ab52d1920061e8fc7ce0c3480522bbe30407e0200f7d96bb72" w:history="1">
         <w:r>
           <w:rPr>
             <w:rStyle w:val="a5"/>
@@ -13333,7 +13353,7 @@
           <w:rFonts w:ascii="Times New Roman" w:eastAsia="Calibri" w:hAnsi="Times New Roman" w:cs="Times New Roman"/>
         </w:rPr>
       </w:pPr>
-      <w:hyperlink r:id="rId24" w:history="1">
+      <w:hyperlink r:id="rId24" w:anchor="diff-fd8cad9f2e31aac897751818896912f8668c06bbe4f8b02bc62da61de225c41c" w:history="1">
         <w:r>
           <w:rPr>
             <w:rStyle w:val="a5"/>
@@ -15934,7 +15954,7 @@
           <w:sz w:val="21"/>
         </w:rPr>
       </w:pPr>
-      <w:hyperlink r:id="rId26" w:history="1">
+      <w:hyperlink r:id="rId26" w:anchor="diff-b3ac5415d57faba3813286bc38aa633c82c99584b967ec13830152d6007119d1" w:history="1">
         <w:r>
           <w:rPr>
             <w:rStyle w:val="a5"/>
@@ -18196,7 +18216,31 @@
           <w:szCs w:val="21"/>
           <w14:ligatures w14:val="none"/>
         </w:rPr>
-        <w:t xml:space="preserve"> an </w:t>
+        <w:t xml:space="preserve"> </w:t>
+      </w:r>
+      <w:proofErr w:type="spellStart"/>
+      <w:r>
+        <w:rPr>
+          <w:rFonts w:ascii="Consolas" w:eastAsia="Times New Roman" w:hAnsi="Consolas" w:cs="Times New Roman"/>
+          <w:color w:val="BE7689"/>
+          <w:kern w:val="0"/>
+          <w:sz w:val="21"/>
+          <w:szCs w:val="21"/>
+          <w14:ligatures w14:val="none"/>
+        </w:rPr>
+        <w:t>an</w:t>
+      </w:r>
+      <w:proofErr w:type="spellEnd"/>
+      <w:r>
+        <w:rPr>
+          <w:rFonts w:ascii="Consolas" w:eastAsia="Times New Roman" w:hAnsi="Consolas" w:cs="Times New Roman"/>
+          <w:color w:val="BE7689"/>
+          <w:kern w:val="0"/>
+          <w:sz w:val="21"/>
+          <w:szCs w:val="21"/>
+          <w14:ligatures w14:val="none"/>
+        </w:rPr>
+        <w:t xml:space="preserve"> </w:t>
       </w:r>
       <w:proofErr w:type="spellStart"/>
       <w:r>
@@ -27847,9 +27891,27 @@
       </w:fldSimple>
       <w:r>
         <w:rPr>
+          <w:lang w:val="ru-RU"/>
+        </w:rPr>
+        <w:t xml:space="preserve"> </w:t>
+      </w:r>
+      <w:r>
+        <w:rPr>
           <w:lang w:val="en-US"/>
         </w:rPr>
-        <w:t xml:space="preserve"> Practice work</w:t>
+        <w:t>Practice</w:t>
+      </w:r>
+      <w:r>
+        <w:rPr>
+          <w:lang w:val="ru-RU"/>
+        </w:rPr>
+        <w:t xml:space="preserve"> </w:t>
+      </w:r>
+      <w:r>
+        <w:rPr>
+          <w:lang w:val="en-US"/>
+        </w:rPr>
+        <w:t>work</w:t>
       </w:r>
     </w:p>
     <w:p>
@@ -30301,6 +30363,7 @@
   <w:style w:type="character" w:default="1" w:styleId="a0">
     <w:name w:val="Default Paragraph Font"/>
     <w:uiPriority w:val="1"/>
+    <w:semiHidden/>
     <w:unhideWhenUsed/>
   </w:style>
   <w:style w:type="table" w:default="1" w:styleId="a1">
@@ -30375,6 +30438,22 @@
     <w:rPr>
       <w:color w:val="605E5C"/>
       <w:shd w:val="clear" w:color="auto" w:fill="E1DFDD"/>
+    </w:rPr>
+  </w:style>
+  <w:style w:type="paragraph" w:styleId="a7">
+    <w:name w:val="Normal (Web)"/>
+    <w:basedOn w:val="a"/>
+    <w:uiPriority w:val="99"/>
+    <w:unhideWhenUsed/>
+    <w:rsid w:val="00465A3F"/>
+    <w:pPr>
+      <w:spacing w:before="100" w:beforeAutospacing="1" w:after="100" w:afterAutospacing="1" w:line="240" w:lineRule="auto"/>
+    </w:pPr>
+    <w:rPr>
+      <w:rFonts w:ascii="Times New Roman" w:eastAsia="Times New Roman" w:hAnsi="Times New Roman" w:cs="Times New Roman"/>
+      <w:kern w:val="0"/>
+      <w:sz w:val="24"/>
+      <w:szCs w:val="24"/>
     </w:rPr>
   </w:style>
 </w:styles>

</xml_diff>